<commit_message>
fixed errors after KLR16
</commit_message>
<xml_diff>
--- a/Exercises/Throughput Simulation Monte Carlo Game.docx
+++ b/Exercises/Throughput Simulation Monte Carlo Game.docx
@@ -1,6 +1,6 @@
 
 <file path=word/document.xml><?xml version="1.0" encoding="utf-8"?>
-<w:document xmlns:wpc="http://schemas.microsoft.com/office/word/2010/wordprocessingCanvas" xmlns:mc="http://schemas.openxmlformats.org/markup-compatibility/2006" xmlns:o="urn:schemas-microsoft-com:office:office" xmlns:r="http://schemas.openxmlformats.org/officeDocument/2006/relationships" xmlns:m="http://schemas.openxmlformats.org/officeDocument/2006/math" xmlns:v="urn:schemas-microsoft-com:vml" xmlns:wp14="http://schemas.microsoft.com/office/word/2010/wordprocessingDrawing" xmlns:wp="http://schemas.openxmlformats.org/drawingml/2006/wordprocessingDrawing" xmlns:w10="urn:schemas-microsoft-com:office:word" xmlns:w="http://schemas.openxmlformats.org/wordprocessingml/2006/main" xmlns:w14="http://schemas.microsoft.com/office/word/2010/wordml" xmlns:w15="http://schemas.microsoft.com/office/word/2012/wordml" xmlns:wpg="http://schemas.microsoft.com/office/word/2010/wordprocessingGroup" xmlns:wpi="http://schemas.microsoft.com/office/word/2010/wordprocessingInk" xmlns:wne="http://schemas.microsoft.com/office/word/2006/wordml" xmlns:wps="http://schemas.microsoft.com/office/word/2010/wordprocessingShape" mc:Ignorable="w14 w15 wp14">
+<w:document xmlns:wpc="http://schemas.microsoft.com/office/word/2010/wordprocessingCanvas" xmlns:mo="http://schemas.microsoft.com/office/mac/office/2008/main" xmlns:mc="http://schemas.openxmlformats.org/markup-compatibility/2006" xmlns:mv="urn:schemas-microsoft-com:mac:vml" xmlns:o="urn:schemas-microsoft-com:office:office" xmlns:r="http://schemas.openxmlformats.org/officeDocument/2006/relationships" xmlns:m="http://schemas.openxmlformats.org/officeDocument/2006/math" xmlns:v="urn:schemas-microsoft-com:vml" xmlns:wp14="http://schemas.microsoft.com/office/word/2010/wordprocessingDrawing" xmlns:wp="http://schemas.openxmlformats.org/drawingml/2006/wordprocessingDrawing" xmlns:w10="urn:schemas-microsoft-com:office:word" xmlns:w="http://schemas.openxmlformats.org/wordprocessingml/2006/main" xmlns:w14="http://schemas.microsoft.com/office/word/2010/wordml" xmlns:w15="http://schemas.microsoft.com/office/word/2012/wordml" xmlns:wpg="http://schemas.microsoft.com/office/word/2010/wordprocessingGroup" xmlns:wpi="http://schemas.microsoft.com/office/word/2010/wordprocessingInk" xmlns:wne="http://schemas.microsoft.com/office/word/2006/wordml" xmlns:wps="http://schemas.microsoft.com/office/word/2010/wordprocessingShape" mc:Ignorable="w14 w15 wp14">
   <w:body>
     <w:p>
       <w:pPr>
@@ -928,7 +928,7 @@
         <mc:AlternateContent>
           <mc:Choice Requires="wps">
             <w:drawing>
-              <wp:anchor distT="0" distB="0" distL="114300" distR="114300" simplePos="0" relativeHeight="251670528" behindDoc="0" locked="0" layoutInCell="1" allowOverlap="1" wp14:anchorId="2D1BD5E7" wp14:editId="1FE9C6A0">
+              <wp:anchor distT="0" distB="0" distL="114300" distR="114300" simplePos="0" relativeHeight="251670528" behindDoc="0" locked="0" layoutInCell="1" allowOverlap="1" wp14:anchorId="486C8C22" wp14:editId="0748E08D">
                 <wp:simplePos x="0" y="0"/>
                 <wp:positionH relativeFrom="column">
                   <wp:posOffset>5326380</wp:posOffset>
@@ -3173,13 +3173,27 @@
           <w:b/>
           <w:sz w:val="24"/>
         </w:rPr>
-        <w:t>Minimum Sum (a):</w:t>
+        <w:t xml:space="preserve">Sum </w:t>
       </w:r>
       <w:r>
         <w:rPr>
           <w:b/>
           <w:sz w:val="24"/>
         </w:rPr>
+        <w:t xml:space="preserve">all trials </w:t>
+      </w:r>
+      <w:r>
+        <w:rPr>
+          <w:b/>
+          <w:sz w:val="24"/>
+        </w:rPr>
+        <w:t>(a):</w:t>
+      </w:r>
+      <w:r>
+        <w:rPr>
+          <w:b/>
+          <w:sz w:val="24"/>
+        </w:rPr>
         <w:tab/>
       </w:r>
       <w:r>
@@ -3215,18 +3229,114 @@
           <w:b/>
           <w:sz w:val="24"/>
         </w:rPr>
-        <w:t xml:space="preserve">Maximum Sum (b): </w:t>
+        <w:t>Average all trial</w:t>
       </w:r>
       <w:r>
         <w:rPr>
           <w:b/>
           <w:sz w:val="24"/>
         </w:rPr>
+        <w:t>s</w:t>
+      </w:r>
+      <w:r>
+        <w:rPr>
+          <w:b/>
+          <w:sz w:val="24"/>
+        </w:rPr>
+        <w:t xml:space="preserve"> (a/11</w:t>
+      </w:r>
+      <w:r>
+        <w:rPr>
+          <w:b/>
+          <w:sz w:val="24"/>
+        </w:rPr>
+        <w:t xml:space="preserve">): </w:t>
+      </w:r>
+      <w:r>
+        <w:rPr>
+          <w:b/>
+          <w:sz w:val="24"/>
+        </w:rPr>
         <w:tab/>
       </w:r>
       <w:r>
         <w:rPr>
           <w:b/>
+          <w:sz w:val="24"/>
+        </w:rPr>
+        <w:br/>
+      </w:r>
+      <w:r>
+        <w:rPr>
+          <w:sz w:val="24"/>
+          <w:u w:val="single"/>
+        </w:rPr>
+        <w:br/>
+      </w:r>
+      <w:r>
+        <w:rPr>
+          <w:sz w:val="24"/>
+          <w:u w:val="single"/>
+        </w:rPr>
+        <w:t>Actual</w:t>
+      </w:r>
+      <w:r>
+        <w:rPr>
+          <w:sz w:val="24"/>
+        </w:rPr>
+        <w:t xml:space="preserve"> </w:t>
+      </w:r>
+      <w:r>
+        <w:rPr>
+          <w:sz w:val="24"/>
+        </w:rPr>
+        <w:t xml:space="preserve">data </w:t>
+      </w:r>
+      <w:r>
+        <w:rPr>
+          <w:sz w:val="24"/>
+        </w:rPr>
+        <w:t xml:space="preserve">average 6 week throughput </w:t>
+      </w:r>
+      <w:r>
+        <w:rPr>
+          <w:sz w:val="24"/>
+        </w:rPr>
+        <w:t xml:space="preserve">= </w:t>
+      </w:r>
+      <w:r>
+        <w:rPr>
+          <w:b/>
+          <w:sz w:val="24"/>
+        </w:rPr>
+        <w:t>57.75</w:t>
+      </w:r>
+      <w:r>
+        <w:rPr>
+          <w:sz w:val="24"/>
+        </w:rPr>
+        <w:t xml:space="preserve">. </w:t>
+      </w:r>
+      <w:r>
+        <w:rPr>
+          <w:sz w:val="24"/>
+        </w:rPr>
+        <w:t>How close was your average</w:t>
+      </w:r>
+      <w:r>
+        <w:rPr>
+          <w:sz w:val="24"/>
+        </w:rPr>
+        <w:t>?</w:t>
+      </w:r>
+      <w:r>
+        <w:rPr>
+          <w:sz w:val="24"/>
+        </w:rPr>
+        <w:t xml:space="preserve"> </w:t>
+      </w:r>
+      <w:r>
+        <w:rPr>
           <w:sz w:val="24"/>
         </w:rPr>
         <w:br/>
@@ -3246,98 +3356,12 @@
       </w:pPr>
       <w:r>
         <w:rPr>
-          <w:b/>
-          <w:sz w:val="24"/>
-        </w:rPr>
-        <w:t>Minimum</w:t>
-      </w:r>
-      <w:r>
-        <w:rPr>
-          <w:b/>
-          <w:sz w:val="24"/>
-        </w:rPr>
-        <w:t xml:space="preserve"> Sum with Lowest Removed (c):</w:t>
-      </w:r>
-      <w:r>
-        <w:rPr>
-          <w:b/>
-          <w:sz w:val="24"/>
-        </w:rPr>
-        <w:tab/>
-      </w:r>
-      <w:r>
-        <w:rPr>
-          <w:b/>
-          <w:sz w:val="24"/>
-        </w:rPr>
-        <w:tab/>
-      </w:r>
-      <w:r>
-        <w:rPr>
-          <w:b/>
-          <w:sz w:val="24"/>
-        </w:rPr>
-        <w:t xml:space="preserve">Maximum Sum with Highest Removed (d): </w:t>
-      </w:r>
-    </w:p>
-    <w:p>
-      <w:pPr>
-        <w:rPr>
-          <w:sz w:val="24"/>
-        </w:rPr>
-      </w:pPr>
-      <w:r>
-        <w:rPr>
-          <w:sz w:val="24"/>
-          <w:u w:val="single"/>
-        </w:rPr>
-        <w:t>Actual</w:t>
-      </w:r>
-      <w:r>
-        <w:rPr>
-          <w:sz w:val="24"/>
-        </w:rPr>
-        <w:t xml:space="preserve"> average 6 week throughput </w:t>
-      </w:r>
-      <w:r>
-        <w:rPr>
-          <w:sz w:val="24"/>
-        </w:rPr>
-        <w:t>= 57.75</w:t>
-      </w:r>
-      <w:r>
-        <w:rPr>
-          <w:sz w:val="24"/>
-        </w:rPr>
-        <w:t>. Is the average within the range you estimated in (a) to (b)?</w:t>
-      </w:r>
-      <w:r>
-        <w:rPr>
-          <w:sz w:val="24"/>
-        </w:rPr>
-        <w:t xml:space="preserve"> </w:t>
-      </w:r>
-    </w:p>
-    <w:p>
-      <w:pPr>
-        <w:pStyle w:val="ListParagraph"/>
-        <w:numPr>
-          <w:ilvl w:val="0"/>
-          <w:numId w:val="5"/>
-        </w:numPr>
-        <w:rPr>
-          <w:b/>
-          <w:sz w:val="24"/>
-        </w:rPr>
-      </w:pPr>
-      <w:r>
-        <w:rPr>
           <w:noProof/>
         </w:rPr>
         <mc:AlternateContent>
           <mc:Choice Requires="wps">
             <w:drawing>
-              <wp:anchor distT="0" distB="0" distL="114300" distR="114300" simplePos="0" relativeHeight="251667456" behindDoc="0" locked="0" layoutInCell="1" allowOverlap="1" wp14:anchorId="0CF8FEB6" wp14:editId="475042E4">
+              <wp:anchor distT="0" distB="0" distL="114300" distR="114300" simplePos="0" relativeHeight="251667456" behindDoc="0" locked="0" layoutInCell="1" allowOverlap="1" wp14:anchorId="11DB3FCA" wp14:editId="232AF590">
                 <wp:simplePos x="0" y="0"/>
                 <wp:positionH relativeFrom="column">
                   <wp:posOffset>5425440</wp:posOffset>
@@ -3464,7 +3488,7 @@
         <mc:AlternateContent>
           <mc:Choice Requires="wps">
             <w:drawing>
-              <wp:anchor distT="0" distB="0" distL="114300" distR="114300" simplePos="0" relativeHeight="251669504" behindDoc="0" locked="0" layoutInCell="1" allowOverlap="1" wp14:anchorId="0BC69EE9" wp14:editId="5DCB1102">
+              <wp:anchor distT="0" distB="0" distL="114300" distR="114300" simplePos="0" relativeHeight="251669504" behindDoc="0" locked="0" layoutInCell="1" allowOverlap="1" wp14:anchorId="421B4C3C" wp14:editId="2C48791B">
                 <wp:simplePos x="0" y="0"/>
                 <wp:positionH relativeFrom="column">
                   <wp:posOffset>5425440</wp:posOffset>
@@ -3599,7 +3623,21 @@
           <w:b/>
           <w:sz w:val="24"/>
         </w:rPr>
-        <w:t>Probabilities of achieving at least n stories for a six week timespan</w:t>
+        <w:t>Probabilities of achievi</w:t>
+      </w:r>
+      <w:r>
+        <w:rPr>
+          <w:b/>
+          <w:sz w:val="24"/>
+        </w:rPr>
+        <w:t>ng at least n stories for a six-</w:t>
+      </w:r>
+      <w:r>
+        <w:rPr>
+          <w:b/>
+          <w:sz w:val="24"/>
+        </w:rPr>
+        <w:t>week timespan</w:t>
       </w:r>
     </w:p>
     <w:tbl>
@@ -3631,7 +3669,21 @@
                 <w:b/>
                 <w:sz w:val="24"/>
               </w:rPr>
-              <w:t>6 Week Throughput</w:t>
+              <w:t>Six</w:t>
+            </w:r>
+            <w:r>
+              <w:rPr>
+                <w:b/>
+                <w:sz w:val="24"/>
+              </w:rPr>
+              <w:t xml:space="preserve"> Week Throughput</w:t>
+            </w:r>
+            <w:r>
+              <w:rPr>
+                <w:b/>
+                <w:sz w:val="24"/>
+              </w:rPr>
+              <w:t xml:space="preserve"> </w:t>
             </w:r>
           </w:p>
         </w:tc>
@@ -4177,6 +4229,201 @@
       </w:r>
     </w:p>
     <w:p>
+      <w:r>
+        <w:rPr>
+          <w:noProof/>
+        </w:rPr>
+        <mc:AlternateContent>
+          <mc:Choice Requires="wps">
+            <w:drawing>
+              <wp:anchor distT="0" distB="0" distL="114300" distR="114300" simplePos="0" relativeHeight="251673600" behindDoc="0" locked="0" layoutInCell="1" allowOverlap="1" wp14:anchorId="53B46173" wp14:editId="1F1386F6">
+                <wp:simplePos x="0" y="0"/>
+                <wp:positionH relativeFrom="column">
+                  <wp:posOffset>5308600</wp:posOffset>
+                </wp:positionH>
+                <wp:positionV relativeFrom="paragraph">
+                  <wp:posOffset>465455</wp:posOffset>
+                </wp:positionV>
+                <wp:extent cx="1486535" cy="340360"/>
+                <wp:effectExtent l="0" t="0" r="37465" b="116840"/>
+                <wp:wrapThrough wrapText="bothSides">
+                  <wp:wrapPolygon edited="0">
+                    <wp:start x="0" y="0"/>
+                    <wp:lineTo x="0" y="22567"/>
+                    <wp:lineTo x="5167" y="27403"/>
+                    <wp:lineTo x="7381" y="27403"/>
+                    <wp:lineTo x="21775" y="22567"/>
+                    <wp:lineTo x="21775" y="0"/>
+                    <wp:lineTo x="0" y="0"/>
+                  </wp:wrapPolygon>
+                </wp:wrapThrough>
+                <wp:docPr id="1" name="Rounded Rectangular Callout 1"/>
+                <wp:cNvGraphicFramePr/>
+                <a:graphic xmlns:a="http://schemas.openxmlformats.org/drawingml/2006/main">
+                  <a:graphicData uri="http://schemas.microsoft.com/office/word/2010/wordprocessingShape">
+                    <wps:wsp>
+                      <wps:cNvSpPr/>
+                      <wps:spPr>
+                        <a:xfrm>
+                          <a:off x="0" y="0"/>
+                          <a:ext cx="1486535" cy="340360"/>
+                        </a:xfrm>
+                        <a:prstGeom prst="wedgeRoundRectCallout">
+                          <a:avLst>
+                            <a:gd name="adj1" fmla="val -20833"/>
+                            <a:gd name="adj2" fmla="val 77425"/>
+                            <a:gd name="adj3" fmla="val 16667"/>
+                          </a:avLst>
+                        </a:prstGeom>
+                      </wps:spPr>
+                      <wps:style>
+                        <a:lnRef idx="2">
+                          <a:schemeClr val="accent1">
+                            <a:shade val="50000"/>
+                          </a:schemeClr>
+                        </a:lnRef>
+                        <a:fillRef idx="1">
+                          <a:schemeClr val="accent1"/>
+                        </a:fillRef>
+                        <a:effectRef idx="0">
+                          <a:schemeClr val="accent1"/>
+                        </a:effectRef>
+                        <a:fontRef idx="minor">
+                          <a:schemeClr val="lt1"/>
+                        </a:fontRef>
+                      </wps:style>
+                      <wps:txbx>
+                        <w:txbxContent>
+                          <w:p>
+                            <w:pPr>
+                              <w:jc w:val="center"/>
+                              <w:rPr>
+                                <w:b/>
+                              </w:rPr>
+                            </w:pPr>
+                            <w:r>
+                              <w:rPr>
+                                <w:b/>
+                              </w:rPr>
+                              <w:t xml:space="preserve">First </w:t>
+                            </w:r>
+                            <w:r>
+                              <w:rPr>
+                                <w:b/>
+                              </w:rPr>
+                              <w:t xml:space="preserve">dice </w:t>
+                            </w:r>
+                            <w:r>
+                              <w:rPr>
+                                <w:b/>
+                              </w:rPr>
+                              <w:t>throw</w:t>
+                            </w:r>
+                          </w:p>
+                        </w:txbxContent>
+                      </wps:txbx>
+                      <wps:bodyPr rot="0" spcFirstLastPara="0" vertOverflow="overflow" horzOverflow="overflow" vert="horz" wrap="square" lIns="91440" tIns="45720" rIns="91440" bIns="45720" numCol="1" spcCol="0" rtlCol="0" fromWordArt="0" anchor="ctr" anchorCtr="0" forceAA="0" compatLnSpc="1">
+                        <a:prstTxWarp prst="textNoShape">
+                          <a:avLst/>
+                        </a:prstTxWarp>
+                        <a:noAutofit/>
+                      </wps:bodyPr>
+                    </wps:wsp>
+                  </a:graphicData>
+                </a:graphic>
+                <wp14:sizeRelH relativeFrom="margin">
+                  <wp14:pctWidth>0</wp14:pctWidth>
+                </wp14:sizeRelH>
+                <wp14:sizeRelV relativeFrom="margin">
+                  <wp14:pctHeight>0</wp14:pctHeight>
+                </wp14:sizeRelV>
+              </wp:anchor>
+            </w:drawing>
+          </mc:Choice>
+          <mc:Fallback>
+            <w:pict>
+              <v:shapetype w14:anchorId="53B46173" id="_x0000_t62" coordsize="21600,21600" o:spt="62" adj="1350,25920" path="m3600,0qx0,3600l0@8@12@24,0@9,,18000qy3600,21600l@6,21600@15@27@7,21600,18000,21600qx21600,18000l21600@9@18@30,21600@8,21600,3600qy18000,0l@7,0@21@33@6,0xe">
+                <v:stroke joinstyle="miter"/>
+                <v:formulas>
+                  <v:f eqn="sum 10800 0 #0"/>
+                  <v:f eqn="sum 10800 0 #1"/>
+                  <v:f eqn="sum #0 0 #1"/>
+                  <v:f eqn="sum @0 @1 0"/>
+                  <v:f eqn="sum 21600 0 #0"/>
+                  <v:f eqn="sum 21600 0 #1"/>
+                  <v:f eqn="if @0 3600 12600"/>
+                  <v:f eqn="if @0 9000 18000"/>
+                  <v:f eqn="if @1 3600 12600"/>
+                  <v:f eqn="if @1 9000 18000"/>
+                  <v:f eqn="if @2 0 #0"/>
+                  <v:f eqn="if @3 @10 0"/>
+                  <v:f eqn="if #0 0 @11"/>
+                  <v:f eqn="if @2 @6 #0"/>
+                  <v:f eqn="if @3 @6 @13"/>
+                  <v:f eqn="if @5 @6 @14"/>
+                  <v:f eqn="if @2 #0 21600"/>
+                  <v:f eqn="if @3 21600 @16"/>
+                  <v:f eqn="if @4 21600 @17"/>
+                  <v:f eqn="if @2 #0 @6"/>
+                  <v:f eqn="if @3 @19 @6"/>
+                  <v:f eqn="if #1 @6 @20"/>
+                  <v:f eqn="if @2 @8 #1"/>
+                  <v:f eqn="if @3 @22 @8"/>
+                  <v:f eqn="if #0 @8 @23"/>
+                  <v:f eqn="if @2 21600 #1"/>
+                  <v:f eqn="if @3 21600 @25"/>
+                  <v:f eqn="if @5 21600 @26"/>
+                  <v:f eqn="if @2 #1 @8"/>
+                  <v:f eqn="if @3 @8 @28"/>
+                  <v:f eqn="if @4 @8 @29"/>
+                  <v:f eqn="if @2 #1 0"/>
+                  <v:f eqn="if @3 @31 0"/>
+                  <v:f eqn="if #1 0 @32"/>
+                  <v:f eqn="val #0"/>
+                  <v:f eqn="val #1"/>
+                </v:formulas>
+                <v:path o:connecttype="custom" o:connectlocs="10800,0;0,10800;10800,21600;21600,10800;@34,@35" textboxrect="791,791,20809,20809"/>
+                <v:handles>
+                  <v:h position="#0,#1"/>
+                </v:handles>
+              </v:shapetype>
+              <v:shape id="Rounded Rectangular Callout 1" o:spid="_x0000_s1029" type="#_x0000_t62" style="position:absolute;margin-left:418pt;margin-top:36.65pt;width:117.05pt;height:26.8pt;z-index:251673600;visibility:visible;mso-wrap-style:square;mso-width-percent:0;mso-height-percent:0;mso-wrap-distance-left:9pt;mso-wrap-distance-top:0;mso-wrap-distance-right:9pt;mso-wrap-distance-bottom:0;mso-position-horizontal:absolute;mso-position-horizontal-relative:text;mso-position-vertical:absolute;mso-position-vertical-relative:text;mso-width-percent:0;mso-height-percent:0;mso-width-relative:margin;mso-height-relative:margin;v-text-anchor:middle" o:gfxdata="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" adj="6300,27524" fillcolor="#5b9bd5 [3204]" strokecolor="#1f4d78 [1604]" strokeweight="1pt">
+                <v:textbox>
+                  <w:txbxContent>
+                    <w:p>
+                      <w:pPr>
+                        <w:jc w:val="center"/>
+                        <w:rPr>
+                          <w:b/>
+                        </w:rPr>
+                      </w:pPr>
+                      <w:r>
+                        <w:rPr>
+                          <w:b/>
+                        </w:rPr>
+                        <w:t xml:space="preserve">First </w:t>
+                      </w:r>
+                      <w:r>
+                        <w:rPr>
+                          <w:b/>
+                        </w:rPr>
+                        <w:t xml:space="preserve">dice </w:t>
+                      </w:r>
+                      <w:r>
+                        <w:rPr>
+                          <w:b/>
+                        </w:rPr>
+                        <w:t>throw</w:t>
+                      </w:r>
+                    </w:p>
+                  </w:txbxContent>
+                </v:textbox>
+                <w10:wrap type="through"/>
+              </v:shape>
+            </w:pict>
+          </mc:Fallback>
+        </mc:AlternateContent>
+      </w:r>
       <w:r>
         <w:t xml:space="preserve">To generate random samples from the throughput history, throw two six-sided dice (or throw one six-sided dice twice) and use the sample </w:t>
       </w:r>
@@ -4240,7 +4487,7 @@
                 <w:sz w:val="24"/>
               </w:rPr>
               <w:drawing>
-                <wp:inline distT="0" distB="0" distL="0" distR="0" wp14:anchorId="44FB5C05" wp14:editId="7A061743">
+                <wp:inline distT="0" distB="0" distL="0" distR="0" wp14:anchorId="735ADC71" wp14:editId="7FC7E0DF">
                   <wp:extent cx="914400" cy="914400"/>
                   <wp:effectExtent l="0" t="0" r="0" b="0"/>
                   <wp:docPr id="8" name="Picture 8"/>
@@ -4301,7 +4548,7 @@
                 <w:sz w:val="24"/>
               </w:rPr>
               <w:drawing>
-                <wp:inline distT="0" distB="0" distL="0" distR="0" wp14:anchorId="56B7514F" wp14:editId="51B73A29">
+                <wp:inline distT="0" distB="0" distL="0" distR="0" wp14:anchorId="320AB4BD" wp14:editId="5FC47586">
                   <wp:extent cx="914400" cy="914400"/>
                   <wp:effectExtent l="0" t="0" r="0" b="0"/>
                   <wp:docPr id="9" name="Picture 9"/>
@@ -4362,7 +4609,7 @@
                 <w:sz w:val="24"/>
               </w:rPr>
               <w:drawing>
-                <wp:inline distT="0" distB="0" distL="0" distR="0" wp14:anchorId="7D3F1766" wp14:editId="7871A275">
+                <wp:inline distT="0" distB="0" distL="0" distR="0" wp14:anchorId="0EDD7EBC" wp14:editId="625398BC">
                   <wp:extent cx="914400" cy="914400"/>
                   <wp:effectExtent l="0" t="0" r="0" b="0"/>
                   <wp:docPr id="10" name="Picture 10"/>
@@ -4423,7 +4670,7 @@
                 <w:sz w:val="24"/>
               </w:rPr>
               <w:drawing>
-                <wp:inline distT="0" distB="0" distL="0" distR="0" wp14:anchorId="3A724CD4" wp14:editId="4DFA3143">
+                <wp:inline distT="0" distB="0" distL="0" distR="0" wp14:anchorId="3C17451B" wp14:editId="63C2EA5C">
                   <wp:extent cx="914400" cy="914400"/>
                   <wp:effectExtent l="0" t="0" r="0" b="0"/>
                   <wp:docPr id="11" name="Picture 11"/>
@@ -4484,7 +4731,7 @@
                 <w:sz w:val="24"/>
               </w:rPr>
               <w:drawing>
-                <wp:inline distT="0" distB="0" distL="0" distR="0" wp14:anchorId="1240C5CA" wp14:editId="59F07FD1">
+                <wp:inline distT="0" distB="0" distL="0" distR="0" wp14:anchorId="47A5A530" wp14:editId="38BEED24">
                   <wp:extent cx="914400" cy="914400"/>
                   <wp:effectExtent l="0" t="0" r="0" b="0"/>
                   <wp:docPr id="13" name="Picture 13"/>
@@ -4545,7 +4792,7 @@
                 <w:sz w:val="24"/>
               </w:rPr>
               <w:drawing>
-                <wp:inline distT="0" distB="0" distL="0" distR="0" wp14:anchorId="7A645FEC" wp14:editId="77C0C942">
+                <wp:inline distT="0" distB="0" distL="0" distR="0" wp14:anchorId="0F9C5B98" wp14:editId="7C727DB4">
                   <wp:extent cx="914400" cy="914400"/>
                   <wp:effectExtent l="0" t="0" r="0" b="0"/>
                   <wp:docPr id="16" name="Picture 16"/>
@@ -4612,7 +4859,7 @@
                 <w:sz w:val="24"/>
               </w:rPr>
               <w:drawing>
-                <wp:inline distT="0" distB="0" distL="0" distR="0" wp14:anchorId="39F5D1CD" wp14:editId="267E83CF">
+                <wp:inline distT="0" distB="0" distL="0" distR="0" wp14:anchorId="4F4D5807" wp14:editId="7DA19F5B">
                   <wp:extent cx="914400" cy="914400"/>
                   <wp:effectExtent l="0" t="0" r="0" b="0"/>
                   <wp:docPr id="4" name="Picture 4"/>
@@ -4823,7 +5070,7 @@
                 <w:sz w:val="24"/>
               </w:rPr>
               <w:drawing>
-                <wp:inline distT="0" distB="0" distL="0" distR="0" wp14:anchorId="5E9369F9" wp14:editId="58556420">
+                <wp:inline distT="0" distB="0" distL="0" distR="0" wp14:anchorId="06069B61" wp14:editId="4A30A41E">
                   <wp:extent cx="914400" cy="914400"/>
                   <wp:effectExtent l="0" t="0" r="0" b="0"/>
                   <wp:docPr id="7" name="Picture 7"/>
@@ -5042,7 +5289,7 @@
                 <w:sz w:val="24"/>
               </w:rPr>
               <w:drawing>
-                <wp:inline distT="0" distB="0" distL="0" distR="0" wp14:anchorId="5EEF0454" wp14:editId="1285E927">
+                <wp:inline distT="0" distB="0" distL="0" distR="0" wp14:anchorId="402EF62B" wp14:editId="06D299F3">
                   <wp:extent cx="914400" cy="914400"/>
                   <wp:effectExtent l="0" t="0" r="0" b="0"/>
                   <wp:docPr id="5" name="Picture 5"/>
@@ -5253,7 +5500,7 @@
                 <w:sz w:val="24"/>
               </w:rPr>
               <w:drawing>
-                <wp:inline distT="0" distB="0" distL="0" distR="0" wp14:anchorId="364E4074" wp14:editId="730B8053">
+                <wp:inline distT="0" distB="0" distL="0" distR="0" wp14:anchorId="69D3D91F" wp14:editId="31D7D388">
                   <wp:extent cx="914400" cy="914400"/>
                   <wp:effectExtent l="0" t="0" r="0" b="0"/>
                   <wp:docPr id="12" name="Picture 12"/>
@@ -5464,7 +5711,7 @@
                 <w:sz w:val="24"/>
               </w:rPr>
               <w:drawing>
-                <wp:inline distT="0" distB="0" distL="0" distR="0" wp14:anchorId="1B46D65B" wp14:editId="079A319C">
+                <wp:inline distT="0" distB="0" distL="0" distR="0" wp14:anchorId="72B2CE5E" wp14:editId="50A3E575">
                   <wp:extent cx="914400" cy="914400"/>
                   <wp:effectExtent l="0" t="0" r="0" b="0"/>
                   <wp:docPr id="14" name="Picture 14"/>
@@ -5674,7 +5921,7 @@
                 <w:sz w:val="24"/>
               </w:rPr>
               <w:drawing>
-                <wp:inline distT="0" distB="0" distL="0" distR="0" wp14:anchorId="416DEB43" wp14:editId="30E74F05">
+                <wp:inline distT="0" distB="0" distL="0" distR="0" wp14:anchorId="3AA69657" wp14:editId="23E26378">
                   <wp:extent cx="914400" cy="914400"/>
                   <wp:effectExtent l="0" t="0" r="0" b="0"/>
                   <wp:docPr id="15" name="Picture 15"/>
@@ -5863,7 +6110,170 @@
         </w:tc>
       </w:tr>
     </w:tbl>
-    <w:p/>
+    <w:p>
+      <w:r>
+        <w:rPr>
+          <w:noProof/>
+        </w:rPr>
+        <mc:AlternateContent>
+          <mc:Choice Requires="wps">
+            <w:drawing>
+              <wp:anchor distT="0" distB="0" distL="114300" distR="114300" simplePos="0" relativeHeight="251675648" behindDoc="0" locked="0" layoutInCell="1" allowOverlap="1" wp14:anchorId="687321B6" wp14:editId="7FBB065F">
+                <wp:simplePos x="0" y="0"/>
+                <wp:positionH relativeFrom="column">
+                  <wp:posOffset>165100</wp:posOffset>
+                </wp:positionH>
+                <wp:positionV relativeFrom="paragraph">
+                  <wp:posOffset>215900</wp:posOffset>
+                </wp:positionV>
+                <wp:extent cx="1486535" cy="340360"/>
+                <wp:effectExtent l="0" t="177800" r="37465" b="15240"/>
+                <wp:wrapThrough wrapText="bothSides">
+                  <wp:wrapPolygon edited="0">
+                    <wp:start x="5536" y="-11284"/>
+                    <wp:lineTo x="0" y="-9672"/>
+                    <wp:lineTo x="0" y="20955"/>
+                    <wp:lineTo x="21775" y="20955"/>
+                    <wp:lineTo x="21775" y="-9672"/>
+                    <wp:lineTo x="7751" y="-11284"/>
+                    <wp:lineTo x="5536" y="-11284"/>
+                  </wp:wrapPolygon>
+                </wp:wrapThrough>
+                <wp:docPr id="2" name="Rounded Rectangular Callout 2"/>
+                <wp:cNvGraphicFramePr/>
+                <a:graphic xmlns:a="http://schemas.openxmlformats.org/drawingml/2006/main">
+                  <a:graphicData uri="http://schemas.microsoft.com/office/word/2010/wordprocessingShape">
+                    <wps:wsp>
+                      <wps:cNvSpPr/>
+                      <wps:spPr>
+                        <a:xfrm>
+                          <a:off x="0" y="0"/>
+                          <a:ext cx="1486535" cy="340360"/>
+                        </a:xfrm>
+                        <a:prstGeom prst="wedgeRoundRectCallout">
+                          <a:avLst>
+                            <a:gd name="adj1" fmla="val -19375"/>
+                            <a:gd name="adj2" fmla="val -96082"/>
+                            <a:gd name="adj3" fmla="val 16667"/>
+                          </a:avLst>
+                        </a:prstGeom>
+                      </wps:spPr>
+                      <wps:style>
+                        <a:lnRef idx="2">
+                          <a:schemeClr val="accent1">
+                            <a:shade val="50000"/>
+                          </a:schemeClr>
+                        </a:lnRef>
+                        <a:fillRef idx="1">
+                          <a:schemeClr val="accent1"/>
+                        </a:fillRef>
+                        <a:effectRef idx="0">
+                          <a:schemeClr val="accent1"/>
+                        </a:effectRef>
+                        <a:fontRef idx="minor">
+                          <a:schemeClr val="lt1"/>
+                        </a:fontRef>
+                      </wps:style>
+                      <wps:txbx>
+                        <w:txbxContent>
+                          <w:p>
+                            <w:pPr>
+                              <w:jc w:val="center"/>
+                              <w:rPr>
+                                <w:b/>
+                              </w:rPr>
+                            </w:pPr>
+                            <w:r>
+                              <w:rPr>
+                                <w:b/>
+                              </w:rPr>
+                              <w:t>Second</w:t>
+                            </w:r>
+                            <w:r>
+                              <w:rPr>
+                                <w:b/>
+                              </w:rPr>
+                              <w:t xml:space="preserve"> dice </w:t>
+                            </w:r>
+                            <w:r>
+                              <w:rPr>
+                                <w:b/>
+                              </w:rPr>
+                              <w:t xml:space="preserve"> </w:t>
+                            </w:r>
+                            <w:r>
+                              <w:rPr>
+                                <w:b/>
+                              </w:rPr>
+                              <w:t>throw</w:t>
+                            </w:r>
+                          </w:p>
+                        </w:txbxContent>
+                      </wps:txbx>
+                      <wps:bodyPr rot="0" spcFirstLastPara="0" vertOverflow="overflow" horzOverflow="overflow" vert="horz" wrap="square" lIns="91440" tIns="45720" rIns="91440" bIns="45720" numCol="1" spcCol="0" rtlCol="0" fromWordArt="0" anchor="ctr" anchorCtr="0" forceAA="0" compatLnSpc="1">
+                        <a:prstTxWarp prst="textNoShape">
+                          <a:avLst/>
+                        </a:prstTxWarp>
+                        <a:noAutofit/>
+                      </wps:bodyPr>
+                    </wps:wsp>
+                  </a:graphicData>
+                </a:graphic>
+                <wp14:sizeRelH relativeFrom="margin">
+                  <wp14:pctWidth>0</wp14:pctWidth>
+                </wp14:sizeRelH>
+                <wp14:sizeRelV relativeFrom="margin">
+                  <wp14:pctHeight>0</wp14:pctHeight>
+                </wp14:sizeRelV>
+              </wp:anchor>
+            </w:drawing>
+          </mc:Choice>
+          <mc:Fallback>
+            <w:pict>
+              <v:shape w14:anchorId="687321B6" id="Rounded Rectangular Callout 2" o:spid="_x0000_s1030" type="#_x0000_t62" style="position:absolute;margin-left:13pt;margin-top:17pt;width:117.05pt;height:26.8pt;z-index:251675648;visibility:visible;mso-wrap-style:square;mso-width-percent:0;mso-height-percent:0;mso-wrap-distance-left:9pt;mso-wrap-distance-top:0;mso-wrap-distance-right:9pt;mso-wrap-distance-bottom:0;mso-position-horizontal:absolute;mso-position-horizontal-relative:text;mso-position-vertical:absolute;mso-position-vertical-relative:text;mso-width-percent:0;mso-height-percent:0;mso-width-relative:margin;mso-height-relative:margin;v-text-anchor:middle" o:gfxdata="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" adj="6615,-9954" fillcolor="#5b9bd5 [3204]" strokecolor="#1f4d78 [1604]" strokeweight="1pt">
+                <v:textbox>
+                  <w:txbxContent>
+                    <w:p>
+                      <w:pPr>
+                        <w:jc w:val="center"/>
+                        <w:rPr>
+                          <w:b/>
+                        </w:rPr>
+                      </w:pPr>
+                      <w:r>
+                        <w:rPr>
+                          <w:b/>
+                        </w:rPr>
+                        <w:t>Second</w:t>
+                      </w:r>
+                      <w:r>
+                        <w:rPr>
+                          <w:b/>
+                        </w:rPr>
+                        <w:t xml:space="preserve"> dice </w:t>
+                      </w:r>
+                      <w:r>
+                        <w:rPr>
+                          <w:b/>
+                        </w:rPr>
+                        <w:t xml:space="preserve"> </w:t>
+                      </w:r>
+                      <w:r>
+                        <w:rPr>
+                          <w:b/>
+                        </w:rPr>
+                        <w:t>throw</w:t>
+                      </w:r>
+                    </w:p>
+                  </w:txbxContent>
+                </v:textbox>
+                <w10:wrap type="through"/>
+              </v:shape>
+            </w:pict>
+          </mc:Fallback>
+        </mc:AlternateContent>
+      </w:r>
+    </w:p>
     <w:p>
       <w:r>
         <w:br w:type="page"/>
@@ -6028,7 +6438,7 @@
               <mc:AlternateContent>
                 <mc:Choice Requires="wps">
                   <w:drawing>
-                    <wp:inline distT="0" distB="0" distL="0" distR="0" wp14:anchorId="373EE23B" wp14:editId="0279B180">
+                    <wp:inline distT="0" distB="0" distL="0" distR="0" wp14:anchorId="3F0EC098" wp14:editId="33FF646E">
                       <wp:extent cx="1798320" cy="1127760"/>
                       <wp:effectExtent l="0" t="0" r="11430" b="15240"/>
                       <wp:docPr id="55" name="Text Box 55"/>
@@ -6260,7 +6670,7 @@
               <mc:AlternateContent>
                 <mc:Choice Requires="wps">
                   <w:drawing>
-                    <wp:inline distT="0" distB="0" distL="0" distR="0" wp14:anchorId="119B3A98" wp14:editId="0B238A74">
+                    <wp:inline distT="0" distB="0" distL="0" distR="0" wp14:anchorId="67BCA84D" wp14:editId="4B9171BB">
                       <wp:extent cx="1798320" cy="1127760"/>
                       <wp:effectExtent l="0" t="0" r="11430" b="15240"/>
                       <wp:docPr id="73" name="Text Box 73"/>
@@ -6487,7 +6897,7 @@
               <mc:AlternateContent>
                 <mc:Choice Requires="wps">
                   <w:drawing>
-                    <wp:inline distT="0" distB="0" distL="0" distR="0" wp14:anchorId="6D833537" wp14:editId="5D9D7E35">
+                    <wp:inline distT="0" distB="0" distL="0" distR="0" wp14:anchorId="25C4F205" wp14:editId="0F85708D">
                       <wp:extent cx="1798320" cy="1127760"/>
                       <wp:effectExtent l="0" t="0" r="11430" b="15240"/>
                       <wp:docPr id="74" name="Text Box 74"/>
@@ -6767,7 +7177,7 @@
               <mc:AlternateContent>
                 <mc:Choice Requires="wps">
                   <w:drawing>
-                    <wp:inline distT="0" distB="0" distL="0" distR="0" wp14:anchorId="7DFFA193" wp14:editId="52E67AF0">
+                    <wp:inline distT="0" distB="0" distL="0" distR="0" wp14:anchorId="0D3B96AF" wp14:editId="421079A9">
                       <wp:extent cx="1798320" cy="1127760"/>
                       <wp:effectExtent l="0" t="0" r="11430" b="15240"/>
                       <wp:docPr id="75" name="Text Box 75"/>
@@ -6999,7 +7409,7 @@
               <mc:AlternateContent>
                 <mc:Choice Requires="wps">
                   <w:drawing>
-                    <wp:inline distT="0" distB="0" distL="0" distR="0" wp14:anchorId="6F0730D0" wp14:editId="01E87D6C">
+                    <wp:inline distT="0" distB="0" distL="0" distR="0" wp14:anchorId="0D182A2E" wp14:editId="7316DBC2">
                       <wp:extent cx="1798320" cy="1127760"/>
                       <wp:effectExtent l="0" t="0" r="11430" b="15240"/>
                       <wp:docPr id="76" name="Text Box 76"/>
@@ -7231,7 +7641,7 @@
               <mc:AlternateContent>
                 <mc:Choice Requires="wps">
                   <w:drawing>
-                    <wp:inline distT="0" distB="0" distL="0" distR="0" wp14:anchorId="4F205467" wp14:editId="2652C7CB">
+                    <wp:inline distT="0" distB="0" distL="0" distR="0" wp14:anchorId="4EF99265" wp14:editId="5771FC57">
                       <wp:extent cx="1798320" cy="1127760"/>
                       <wp:effectExtent l="0" t="0" r="11430" b="15240"/>
                       <wp:docPr id="77" name="Text Box 77"/>
@@ -7470,7 +7880,7 @@
               <mc:AlternateContent>
                 <mc:Choice Requires="wps">
                   <w:drawing>
-                    <wp:inline distT="0" distB="0" distL="0" distR="0" wp14:anchorId="50C76F17" wp14:editId="0DFDB5FA">
+                    <wp:inline distT="0" distB="0" distL="0" distR="0" wp14:anchorId="4AEA72AB" wp14:editId="1F3DD487">
                       <wp:extent cx="1798320" cy="1127760"/>
                       <wp:effectExtent l="0" t="0" r="11430" b="15240"/>
                       <wp:docPr id="78" name="Text Box 78"/>
@@ -7698,7 +8108,7 @@
               <mc:AlternateContent>
                 <mc:Choice Requires="wps">
                   <w:drawing>
-                    <wp:inline distT="0" distB="0" distL="0" distR="0" wp14:anchorId="593AEB85" wp14:editId="446A33E5">
+                    <wp:inline distT="0" distB="0" distL="0" distR="0" wp14:anchorId="220F00AF" wp14:editId="3499F18C">
                       <wp:extent cx="1798320" cy="1127760"/>
                       <wp:effectExtent l="0" t="0" r="11430" b="15240"/>
                       <wp:docPr id="79" name="Text Box 79"/>
@@ -7925,7 +8335,7 @@
               <mc:AlternateContent>
                 <mc:Choice Requires="wps">
                   <w:drawing>
-                    <wp:inline distT="0" distB="0" distL="0" distR="0" wp14:anchorId="3955A538" wp14:editId="25B024B2">
+                    <wp:inline distT="0" distB="0" distL="0" distR="0" wp14:anchorId="10D455A3" wp14:editId="3CE61685">
                       <wp:extent cx="1798320" cy="1127760"/>
                       <wp:effectExtent l="0" t="0" r="11430" b="15240"/>
                       <wp:docPr id="80" name="Text Box 80"/>
@@ -8204,7 +8614,7 @@
               <mc:AlternateContent>
                 <mc:Choice Requires="wps">
                   <w:drawing>
-                    <wp:inline distT="0" distB="0" distL="0" distR="0" wp14:anchorId="717C81D9" wp14:editId="508E6315">
+                    <wp:inline distT="0" distB="0" distL="0" distR="0" wp14:anchorId="61FAD105" wp14:editId="6E318B73">
                       <wp:extent cx="1798320" cy="1127760"/>
                       <wp:effectExtent l="0" t="0" r="11430" b="15240"/>
                       <wp:docPr id="81" name="Text Box 81"/>
@@ -8436,7 +8846,7 @@
               <mc:AlternateContent>
                 <mc:Choice Requires="wps">
                   <w:drawing>
-                    <wp:inline distT="0" distB="0" distL="0" distR="0" wp14:anchorId="62B9E91D" wp14:editId="1130DA86">
+                    <wp:inline distT="0" distB="0" distL="0" distR="0" wp14:anchorId="7DBFA46C" wp14:editId="3C13C7EF">
                       <wp:extent cx="1798320" cy="1127760"/>
                       <wp:effectExtent l="0" t="0" r="11430" b="15240"/>
                       <wp:docPr id="82" name="Text Box 82"/>
@@ -8668,7 +9078,7 @@
               <mc:AlternateContent>
                 <mc:Choice Requires="wps">
                   <w:drawing>
-                    <wp:inline distT="0" distB="0" distL="0" distR="0" wp14:anchorId="522D56FF" wp14:editId="306F5838">
+                    <wp:inline distT="0" distB="0" distL="0" distR="0" wp14:anchorId="5DE9E9AC" wp14:editId="71B6611E">
                       <wp:extent cx="1798320" cy="1127760"/>
                       <wp:effectExtent l="0" t="0" r="11430" b="15240"/>
                       <wp:docPr id="83" name="Text Box 83"/>
@@ -8907,7 +9317,7 @@
               <mc:AlternateContent>
                 <mc:Choice Requires="wps">
                   <w:drawing>
-                    <wp:inline distT="0" distB="0" distL="0" distR="0" wp14:anchorId="3A981F2E" wp14:editId="78F10272">
+                    <wp:inline distT="0" distB="0" distL="0" distR="0" wp14:anchorId="7CB8C2D7" wp14:editId="5717B78D">
                       <wp:extent cx="1798320" cy="1127760"/>
                       <wp:effectExtent l="0" t="0" r="11430" b="15240"/>
                       <wp:docPr id="84" name="Text Box 84"/>
@@ -9135,7 +9545,7 @@
               <mc:AlternateContent>
                 <mc:Choice Requires="wps">
                   <w:drawing>
-                    <wp:inline distT="0" distB="0" distL="0" distR="0" wp14:anchorId="010238BF" wp14:editId="4D47A9E3">
+                    <wp:inline distT="0" distB="0" distL="0" distR="0" wp14:anchorId="43E98965" wp14:editId="7148B41E">
                       <wp:extent cx="1798320" cy="1127760"/>
                       <wp:effectExtent l="0" t="0" r="11430" b="15240"/>
                       <wp:docPr id="85" name="Text Box 85"/>
@@ -9362,7 +9772,7 @@
               <mc:AlternateContent>
                 <mc:Choice Requires="wps">
                   <w:drawing>
-                    <wp:inline distT="0" distB="0" distL="0" distR="0" wp14:anchorId="514D53A3" wp14:editId="1E8E8848">
+                    <wp:inline distT="0" distB="0" distL="0" distR="0" wp14:anchorId="0D32C73B" wp14:editId="7011DE4C">
                       <wp:extent cx="1798320" cy="1127760"/>
                       <wp:effectExtent l="0" t="0" r="11430" b="15240"/>
                       <wp:docPr id="86" name="Text Box 86"/>
@@ -9641,7 +10051,7 @@
               <mc:AlternateContent>
                 <mc:Choice Requires="wps">
                   <w:drawing>
-                    <wp:inline distT="0" distB="0" distL="0" distR="0" wp14:anchorId="1F762B23" wp14:editId="13619397">
+                    <wp:inline distT="0" distB="0" distL="0" distR="0" wp14:anchorId="788A0ED4" wp14:editId="6367D9B8">
                       <wp:extent cx="1798320" cy="1127760"/>
                       <wp:effectExtent l="0" t="0" r="11430" b="15240"/>
                       <wp:docPr id="87" name="Text Box 87"/>
@@ -9873,7 +10283,7 @@
               <mc:AlternateContent>
                 <mc:Choice Requires="wps">
                   <w:drawing>
-                    <wp:inline distT="0" distB="0" distL="0" distR="0" wp14:anchorId="2167D256" wp14:editId="26FCF5D9">
+                    <wp:inline distT="0" distB="0" distL="0" distR="0" wp14:anchorId="221847AE" wp14:editId="18829DE7">
                       <wp:extent cx="1798320" cy="1127760"/>
                       <wp:effectExtent l="0" t="0" r="11430" b="15240"/>
                       <wp:docPr id="88" name="Text Box 88"/>
@@ -10105,7 +10515,7 @@
               <mc:AlternateContent>
                 <mc:Choice Requires="wps">
                   <w:drawing>
-                    <wp:inline distT="0" distB="0" distL="0" distR="0" wp14:anchorId="5170600C" wp14:editId="5F217A82">
+                    <wp:inline distT="0" distB="0" distL="0" distR="0" wp14:anchorId="65F06987" wp14:editId="530D4C3D">
                       <wp:extent cx="1798320" cy="1127760"/>
                       <wp:effectExtent l="0" t="0" r="11430" b="15240"/>
                       <wp:docPr id="89" name="Text Box 89"/>
@@ -10344,7 +10754,7 @@
               <mc:AlternateContent>
                 <mc:Choice Requires="wps">
                   <w:drawing>
-                    <wp:inline distT="0" distB="0" distL="0" distR="0" wp14:anchorId="2265B860" wp14:editId="335F0AF9">
+                    <wp:inline distT="0" distB="0" distL="0" distR="0" wp14:anchorId="4032A517" wp14:editId="71F43087">
                       <wp:extent cx="1798320" cy="1127760"/>
                       <wp:effectExtent l="0" t="0" r="11430" b="15240"/>
                       <wp:docPr id="126" name="Text Box 126"/>
@@ -10572,7 +10982,7 @@
               <mc:AlternateContent>
                 <mc:Choice Requires="wps">
                   <w:drawing>
-                    <wp:inline distT="0" distB="0" distL="0" distR="0" wp14:anchorId="6034D2F7" wp14:editId="658E25C5">
+                    <wp:inline distT="0" distB="0" distL="0" distR="0" wp14:anchorId="3FF6AEB1" wp14:editId="75989BAE">
                       <wp:extent cx="1798320" cy="1127760"/>
                       <wp:effectExtent l="0" t="0" r="11430" b="15240"/>
                       <wp:docPr id="127" name="Text Box 127"/>
@@ -10799,7 +11209,7 @@
               <mc:AlternateContent>
                 <mc:Choice Requires="wps">
                   <w:drawing>
-                    <wp:inline distT="0" distB="0" distL="0" distR="0" wp14:anchorId="194BE0D1" wp14:editId="0EFC7B22">
+                    <wp:inline distT="0" distB="0" distL="0" distR="0" wp14:anchorId="7A996B2D" wp14:editId="6AB19F0C">
                       <wp:extent cx="1798320" cy="1127760"/>
                       <wp:effectExtent l="0" t="0" r="11430" b="15240"/>
                       <wp:docPr id="128" name="Text Box 128"/>
@@ -11079,7 +11489,7 @@
               <mc:AlternateContent>
                 <mc:Choice Requires="wps">
                   <w:drawing>
-                    <wp:inline distT="0" distB="0" distL="0" distR="0" wp14:anchorId="070C8C97" wp14:editId="077A2A0A">
+                    <wp:inline distT="0" distB="0" distL="0" distR="0" wp14:anchorId="3B2F7962" wp14:editId="27507F44">
                       <wp:extent cx="1798320" cy="1127760"/>
                       <wp:effectExtent l="0" t="0" r="11430" b="15240"/>
                       <wp:docPr id="129" name="Text Box 129"/>
@@ -11311,7 +11721,7 @@
               <mc:AlternateContent>
                 <mc:Choice Requires="wps">
                   <w:drawing>
-                    <wp:inline distT="0" distB="0" distL="0" distR="0" wp14:anchorId="74AB8969" wp14:editId="73C381CB">
+                    <wp:inline distT="0" distB="0" distL="0" distR="0" wp14:anchorId="562F254D" wp14:editId="69B6CD64">
                       <wp:extent cx="1798320" cy="1127760"/>
                       <wp:effectExtent l="0" t="0" r="11430" b="15240"/>
                       <wp:docPr id="130" name="Text Box 130"/>
@@ -11543,7 +11953,7 @@
               <mc:AlternateContent>
                 <mc:Choice Requires="wps">
                   <w:drawing>
-                    <wp:inline distT="0" distB="0" distL="0" distR="0" wp14:anchorId="2E57444E" wp14:editId="64E42C0A">
+                    <wp:inline distT="0" distB="0" distL="0" distR="0" wp14:anchorId="24F26E0A" wp14:editId="03744104">
                       <wp:extent cx="1798320" cy="1127760"/>
                       <wp:effectExtent l="0" t="0" r="11430" b="15240"/>
                       <wp:docPr id="131" name="Text Box 131"/>
@@ -14087,15 +14497,21 @@
           <w:b/>
           <w:sz w:val="24"/>
         </w:rPr>
-        <w:t>Minimum Sum (a):</w:t>
+        <w:t>Sum all trials (a):</w:t>
       </w:r>
       <w:r>
         <w:rPr>
           <w:b/>
           <w:sz w:val="24"/>
         </w:rPr>
+        <w:t xml:space="preserve"> 581</w:t>
+      </w:r>
+      <w:r>
+        <w:rPr>
+          <w:b/>
+          <w:sz w:val="24"/>
+        </w:rPr>
         <w:tab/>
-        <w:t>31</w:t>
       </w:r>
       <w:r>
         <w:rPr>
@@ -14124,19 +14540,99 @@
           <w:sz w:val="24"/>
         </w:rPr>
         <w:tab/>
-        <w:t xml:space="preserve">Maximum Sum (b): </w:t>
+        <w:t>Average all trial</w:t>
       </w:r>
       <w:r>
         <w:rPr>
           <w:b/>
           <w:sz w:val="24"/>
         </w:rPr>
+        <w:t>s</w:t>
+      </w:r>
+      <w:bookmarkStart w:id="0" w:name="_GoBack"/>
+      <w:bookmarkEnd w:id="0"/>
+      <w:r>
+        <w:rPr>
+          <w:b/>
+          <w:sz w:val="24"/>
+        </w:rPr>
+        <w:t xml:space="preserve"> (a/11</w:t>
+      </w:r>
+      <w:r>
+        <w:rPr>
+          <w:b/>
+          <w:sz w:val="24"/>
+        </w:rPr>
+        <w:t xml:space="preserve">): </w:t>
+      </w:r>
+      <w:r>
+        <w:rPr>
+          <w:b/>
+          <w:sz w:val="24"/>
+        </w:rPr>
+        <w:t>52.81</w:t>
+      </w:r>
+      <w:r>
+        <w:rPr>
+          <w:b/>
+          <w:sz w:val="24"/>
+        </w:rPr>
         <w:tab/>
-        <w:t>70</w:t>
       </w:r>
       <w:r>
         <w:rPr>
           <w:b/>
+          <w:sz w:val="24"/>
+        </w:rPr>
+        <w:br/>
+      </w:r>
+      <w:r>
+        <w:rPr>
+          <w:sz w:val="24"/>
+          <w:u w:val="single"/>
+        </w:rPr>
+        <w:br/>
+      </w:r>
+      <w:r>
+        <w:rPr>
+          <w:sz w:val="24"/>
+          <w:u w:val="single"/>
+        </w:rPr>
+        <w:t>Actual</w:t>
+      </w:r>
+      <w:r>
+        <w:rPr>
+          <w:sz w:val="24"/>
+        </w:rPr>
+        <w:t xml:space="preserve"> </w:t>
+      </w:r>
+      <w:r>
+        <w:rPr>
+          <w:sz w:val="24"/>
+        </w:rPr>
+        <w:t xml:space="preserve">data </w:t>
+      </w:r>
+      <w:r>
+        <w:rPr>
+          <w:sz w:val="24"/>
+        </w:rPr>
+        <w:t xml:space="preserve">average 6 week throughput = </w:t>
+      </w:r>
+      <w:r>
+        <w:rPr>
+          <w:b/>
+          <w:sz w:val="24"/>
+        </w:rPr>
+        <w:t>57.75</w:t>
+      </w:r>
+      <w:r>
+        <w:rPr>
+          <w:sz w:val="24"/>
+        </w:rPr>
+        <w:t xml:space="preserve">. How close was your average? </w:t>
+      </w:r>
+      <w:r>
+        <w:rPr>
           <w:sz w:val="24"/>
         </w:rPr>
         <w:br/>
@@ -14156,94 +14652,12 @@
       </w:pPr>
       <w:r>
         <w:rPr>
-          <w:b/>
-          <w:sz w:val="24"/>
-        </w:rPr>
-        <w:t>Minimum Sum with Lowest Removed (c):</w:t>
-      </w:r>
-      <w:r>
-        <w:rPr>
-          <w:b/>
-          <w:sz w:val="24"/>
-        </w:rPr>
-        <w:tab/>
-        <w:t>39</w:t>
-      </w:r>
-      <w:r>
-        <w:rPr>
-          <w:b/>
-          <w:sz w:val="24"/>
-        </w:rPr>
-        <w:tab/>
-      </w:r>
-      <w:r>
-        <w:rPr>
-          <w:b/>
-          <w:sz w:val="24"/>
-        </w:rPr>
-        <w:t>Maximum Sum with Highest Removed (d): 68</w:t>
-      </w:r>
-    </w:p>
-    <w:p>
-      <w:pPr>
-        <w:rPr>
-          <w:sz w:val="24"/>
-        </w:rPr>
-      </w:pPr>
-      <w:r>
-        <w:rPr>
-          <w:sz w:val="24"/>
-          <w:u w:val="single"/>
-        </w:rPr>
-        <w:t>Actual</w:t>
-      </w:r>
-      <w:r>
-        <w:rPr>
-          <w:sz w:val="24"/>
-        </w:rPr>
-        <w:t xml:space="preserve"> </w:t>
-      </w:r>
-      <w:r>
-        <w:rPr>
-          <w:sz w:val="24"/>
-        </w:rPr>
-        <w:t>average 6 week throughput</w:t>
-      </w:r>
-      <w:r>
-        <w:rPr>
-          <w:sz w:val="24"/>
-        </w:rPr>
-        <w:t xml:space="preserve"> = 57.75.</w:t>
-      </w:r>
-      <w:bookmarkStart w:id="0" w:name="_GoBack"/>
-      <w:bookmarkEnd w:id="0"/>
-      <w:r>
-        <w:rPr>
-          <w:sz w:val="24"/>
-        </w:rPr>
-        <w:t xml:space="preserve"> </w:t>
-      </w:r>
-    </w:p>
-    <w:p>
-      <w:pPr>
-        <w:pStyle w:val="ListParagraph"/>
-        <w:numPr>
-          <w:ilvl w:val="0"/>
-          <w:numId w:val="4"/>
-        </w:numPr>
-        <w:rPr>
-          <w:b/>
-          <w:sz w:val="24"/>
-        </w:rPr>
-      </w:pPr>
-      <w:r>
-        <w:rPr>
           <w:noProof/>
         </w:rPr>
         <mc:AlternateContent>
           <mc:Choice Requires="wps">
             <w:drawing>
-              <wp:anchor distT="0" distB="0" distL="114300" distR="114300" simplePos="0" relativeHeight="251672576" behindDoc="0" locked="0" layoutInCell="1" allowOverlap="1" wp14:anchorId="1D9FC80D" wp14:editId="15CA6428">
+              <wp:anchor distT="0" distB="0" distL="114300" distR="114300" simplePos="0" relativeHeight="251672576" behindDoc="0" locked="0" layoutInCell="1" allowOverlap="1" wp14:anchorId="1DEEDF97" wp14:editId="700472FA">
                 <wp:simplePos x="0" y="0"/>
                 <wp:positionH relativeFrom="column">
                   <wp:posOffset>5425440</wp:posOffset>
@@ -15052,7 +15466,7 @@
 </file>
 
 <file path=word/endnotes.xml><?xml version="1.0" encoding="utf-8"?>
-<w:endnotes xmlns:wpc="http://schemas.microsoft.com/office/word/2010/wordprocessingCanvas" xmlns:mc="http://schemas.openxmlformats.org/markup-compatibility/2006" xmlns:o="urn:schemas-microsoft-com:office:office" xmlns:r="http://schemas.openxmlformats.org/officeDocument/2006/relationships" xmlns:m="http://schemas.openxmlformats.org/officeDocument/2006/math" xmlns:v="urn:schemas-microsoft-com:vml" xmlns:wp14="http://schemas.microsoft.com/office/word/2010/wordprocessingDrawing" xmlns:wp="http://schemas.openxmlformats.org/drawingml/2006/wordprocessingDrawing" xmlns:w10="urn:schemas-microsoft-com:office:word" xmlns:w="http://schemas.openxmlformats.org/wordprocessingml/2006/main" xmlns:w14="http://schemas.microsoft.com/office/word/2010/wordml" xmlns:w15="http://schemas.microsoft.com/office/word/2012/wordml" xmlns:wpg="http://schemas.microsoft.com/office/word/2010/wordprocessingGroup" xmlns:wpi="http://schemas.microsoft.com/office/word/2010/wordprocessingInk" xmlns:wne="http://schemas.microsoft.com/office/word/2006/wordml" xmlns:wps="http://schemas.microsoft.com/office/word/2010/wordprocessingShape" mc:Ignorable="w14 w15 wp14">
+<w:endnotes xmlns:wpc="http://schemas.microsoft.com/office/word/2010/wordprocessingCanvas" xmlns:mo="http://schemas.microsoft.com/office/mac/office/2008/main" xmlns:mc="http://schemas.openxmlformats.org/markup-compatibility/2006" xmlns:mv="urn:schemas-microsoft-com:mac:vml" xmlns:o="urn:schemas-microsoft-com:office:office" xmlns:r="http://schemas.openxmlformats.org/officeDocument/2006/relationships" xmlns:m="http://schemas.openxmlformats.org/officeDocument/2006/math" xmlns:v="urn:schemas-microsoft-com:vml" xmlns:wp14="http://schemas.microsoft.com/office/word/2010/wordprocessingDrawing" xmlns:wp="http://schemas.openxmlformats.org/drawingml/2006/wordprocessingDrawing" xmlns:w10="urn:schemas-microsoft-com:office:word" xmlns:w="http://schemas.openxmlformats.org/wordprocessingml/2006/main" xmlns:w14="http://schemas.microsoft.com/office/word/2010/wordml" xmlns:w15="http://schemas.microsoft.com/office/word/2012/wordml" xmlns:wpg="http://schemas.microsoft.com/office/word/2010/wordprocessingGroup" xmlns:wpi="http://schemas.microsoft.com/office/word/2010/wordprocessingInk" xmlns:wne="http://schemas.microsoft.com/office/word/2006/wordml" xmlns:wps="http://schemas.microsoft.com/office/word/2010/wordprocessingShape" mc:Ignorable="w14 w15 wp14">
   <w:endnote w:type="separator" w:id="-1">
     <w:p>
       <w:pPr>
@@ -15077,7 +15491,7 @@
 </file>
 
 <file path=word/footer1.xml><?xml version="1.0" encoding="utf-8"?>
-<w:ftr xmlns:wpc="http://schemas.microsoft.com/office/word/2010/wordprocessingCanvas" xmlns:mc="http://schemas.openxmlformats.org/markup-compatibility/2006" xmlns:o="urn:schemas-microsoft-com:office:office" xmlns:r="http://schemas.openxmlformats.org/officeDocument/2006/relationships" xmlns:m="http://schemas.openxmlformats.org/officeDocument/2006/math" xmlns:v="urn:schemas-microsoft-com:vml" xmlns:wp14="http://schemas.microsoft.com/office/word/2010/wordprocessingDrawing" xmlns:wp="http://schemas.openxmlformats.org/drawingml/2006/wordprocessingDrawing" xmlns:w10="urn:schemas-microsoft-com:office:word" xmlns:w="http://schemas.openxmlformats.org/wordprocessingml/2006/main" xmlns:w14="http://schemas.microsoft.com/office/word/2010/wordml" xmlns:w15="http://schemas.microsoft.com/office/word/2012/wordml" xmlns:wpg="http://schemas.microsoft.com/office/word/2010/wordprocessingGroup" xmlns:wpi="http://schemas.microsoft.com/office/word/2010/wordprocessingInk" xmlns:wne="http://schemas.microsoft.com/office/word/2006/wordml" xmlns:wps="http://schemas.microsoft.com/office/word/2010/wordprocessingShape" mc:Ignorable="w14 w15 wp14">
+<w:ftr xmlns:wpc="http://schemas.microsoft.com/office/word/2010/wordprocessingCanvas" xmlns:mo="http://schemas.microsoft.com/office/mac/office/2008/main" xmlns:mc="http://schemas.openxmlformats.org/markup-compatibility/2006" xmlns:mv="urn:schemas-microsoft-com:mac:vml" xmlns:o="urn:schemas-microsoft-com:office:office" xmlns:r="http://schemas.openxmlformats.org/officeDocument/2006/relationships" xmlns:m="http://schemas.openxmlformats.org/officeDocument/2006/math" xmlns:v="urn:schemas-microsoft-com:vml" xmlns:wp14="http://schemas.microsoft.com/office/word/2010/wordprocessingDrawing" xmlns:wp="http://schemas.openxmlformats.org/drawingml/2006/wordprocessingDrawing" xmlns:w10="urn:schemas-microsoft-com:office:word" xmlns:w="http://schemas.openxmlformats.org/wordprocessingml/2006/main" xmlns:w14="http://schemas.microsoft.com/office/word/2010/wordml" xmlns:w15="http://schemas.microsoft.com/office/word/2012/wordml" xmlns:wpg="http://schemas.microsoft.com/office/word/2010/wordprocessingGroup" xmlns:wpi="http://schemas.microsoft.com/office/word/2010/wordprocessingInk" xmlns:wne="http://schemas.microsoft.com/office/word/2006/wordml" xmlns:wps="http://schemas.microsoft.com/office/word/2010/wordprocessingShape" mc:Ignorable="w14 w15 wp14">
   <w:p>
     <w:pPr>
       <w:pStyle w:val="Footer"/>
@@ -15090,7 +15504,7 @@
         <w:noProof/>
       </w:rPr>
       <w:drawing>
-        <wp:anchor distT="0" distB="0" distL="114300" distR="114300" simplePos="0" relativeHeight="251658240" behindDoc="0" locked="0" layoutInCell="1" allowOverlap="1" wp14:anchorId="746CC523" wp14:editId="0BD3BE03">
+        <wp:anchor distT="0" distB="0" distL="114300" distR="114300" simplePos="0" relativeHeight="251658240" behindDoc="0" locked="0" layoutInCell="1" allowOverlap="1" wp14:anchorId="6FA04A11" wp14:editId="734664B6">
           <wp:simplePos x="0" y="0"/>
           <wp:positionH relativeFrom="column">
             <wp:posOffset>5684520</wp:posOffset>
@@ -15190,39 +15604,7 @@
           <w:rStyle w:val="Hyperlink"/>
           <w:sz w:val="18"/>
         </w:rPr>
-        <w:t>Creative Commons Attribution-</w:t>
-      </w:r>
-      <w:proofErr w:type="spellStart"/>
-      <w:r>
-        <w:rPr>
-          <w:rStyle w:val="Hyperlink"/>
-          <w:sz w:val="18"/>
-        </w:rPr>
-        <w:t>NonCommercial</w:t>
-      </w:r>
-      <w:proofErr w:type="spellEnd"/>
-      <w:r>
-        <w:rPr>
-          <w:rStyle w:val="Hyperlink"/>
-          <w:sz w:val="18"/>
-        </w:rPr>
-        <w:t>-</w:t>
-      </w:r>
-      <w:proofErr w:type="spellStart"/>
-      <w:r>
-        <w:rPr>
-          <w:rStyle w:val="Hyperlink"/>
-          <w:sz w:val="18"/>
-        </w:rPr>
-        <w:t>ShareAlike</w:t>
-      </w:r>
-      <w:proofErr w:type="spellEnd"/>
-      <w:r>
-        <w:rPr>
-          <w:rStyle w:val="Hyperlink"/>
-          <w:sz w:val="18"/>
-        </w:rPr>
-        <w:t xml:space="preserve"> 4.0 International License</w:t>
+        <w:t>Creative Commons Attribution-NonCommercial-ShareAlike 4.0 International License</w:t>
       </w:r>
     </w:hyperlink>
     <w:r>
@@ -15242,7 +15624,7 @@
 </file>
 
 <file path=word/footnotes.xml><?xml version="1.0" encoding="utf-8"?>
-<w:footnotes xmlns:wpc="http://schemas.microsoft.com/office/word/2010/wordprocessingCanvas" xmlns:mc="http://schemas.openxmlformats.org/markup-compatibility/2006" xmlns:o="urn:schemas-microsoft-com:office:office" xmlns:r="http://schemas.openxmlformats.org/officeDocument/2006/relationships" xmlns:m="http://schemas.openxmlformats.org/officeDocument/2006/math" xmlns:v="urn:schemas-microsoft-com:vml" xmlns:wp14="http://schemas.microsoft.com/office/word/2010/wordprocessingDrawing" xmlns:wp="http://schemas.openxmlformats.org/drawingml/2006/wordprocessingDrawing" xmlns:w10="urn:schemas-microsoft-com:office:word" xmlns:w="http://schemas.openxmlformats.org/wordprocessingml/2006/main" xmlns:w14="http://schemas.microsoft.com/office/word/2010/wordml" xmlns:w15="http://schemas.microsoft.com/office/word/2012/wordml" xmlns:wpg="http://schemas.microsoft.com/office/word/2010/wordprocessingGroup" xmlns:wpi="http://schemas.microsoft.com/office/word/2010/wordprocessingInk" xmlns:wne="http://schemas.microsoft.com/office/word/2006/wordml" xmlns:wps="http://schemas.microsoft.com/office/word/2010/wordprocessingShape" mc:Ignorable="w14 w15 wp14">
+<w:footnotes xmlns:wpc="http://schemas.microsoft.com/office/word/2010/wordprocessingCanvas" xmlns:mo="http://schemas.microsoft.com/office/mac/office/2008/main" xmlns:mc="http://schemas.openxmlformats.org/markup-compatibility/2006" xmlns:mv="urn:schemas-microsoft-com:mac:vml" xmlns:o="urn:schemas-microsoft-com:office:office" xmlns:r="http://schemas.openxmlformats.org/officeDocument/2006/relationships" xmlns:m="http://schemas.openxmlformats.org/officeDocument/2006/math" xmlns:v="urn:schemas-microsoft-com:vml" xmlns:wp14="http://schemas.microsoft.com/office/word/2010/wordprocessingDrawing" xmlns:wp="http://schemas.openxmlformats.org/drawingml/2006/wordprocessingDrawing" xmlns:w10="urn:schemas-microsoft-com:office:word" xmlns:w="http://schemas.openxmlformats.org/wordprocessingml/2006/main" xmlns:w14="http://schemas.microsoft.com/office/word/2010/wordml" xmlns:w15="http://schemas.microsoft.com/office/word/2012/wordml" xmlns:wpg="http://schemas.microsoft.com/office/word/2010/wordprocessingGroup" xmlns:wpi="http://schemas.microsoft.com/office/word/2010/wordprocessingInk" xmlns:wne="http://schemas.microsoft.com/office/word/2006/wordml" xmlns:wps="http://schemas.microsoft.com/office/word/2010/wordprocessingShape" mc:Ignorable="w14 w15 wp14">
   <w:footnote w:type="separator" w:id="-1">
     <w:p>
       <w:pPr>
@@ -15267,7 +15649,7 @@
 </file>
 
 <file path=word/numbering.xml><?xml version="1.0" encoding="utf-8"?>
-<w:numbering xmlns:wpc="http://schemas.microsoft.com/office/word/2010/wordprocessingCanvas" xmlns:mc="http://schemas.openxmlformats.org/markup-compatibility/2006" xmlns:o="urn:schemas-microsoft-com:office:office" xmlns:r="http://schemas.openxmlformats.org/officeDocument/2006/relationships" xmlns:m="http://schemas.openxmlformats.org/officeDocument/2006/math" xmlns:v="urn:schemas-microsoft-com:vml" xmlns:wp14="http://schemas.microsoft.com/office/word/2010/wordprocessingDrawing" xmlns:wp="http://schemas.openxmlformats.org/drawingml/2006/wordprocessingDrawing" xmlns:w10="urn:schemas-microsoft-com:office:word" xmlns:w="http://schemas.openxmlformats.org/wordprocessingml/2006/main" xmlns:w14="http://schemas.microsoft.com/office/word/2010/wordml" xmlns:w15="http://schemas.microsoft.com/office/word/2012/wordml" xmlns:wpg="http://schemas.microsoft.com/office/word/2010/wordprocessingGroup" xmlns:wpi="http://schemas.microsoft.com/office/word/2010/wordprocessingInk" xmlns:wne="http://schemas.microsoft.com/office/word/2006/wordml" xmlns:wps="http://schemas.microsoft.com/office/word/2010/wordprocessingShape" mc:Ignorable="w14 w15 wp14">
+<w:numbering xmlns:wpc="http://schemas.microsoft.com/office/word/2010/wordprocessingCanvas" xmlns:mo="http://schemas.microsoft.com/office/mac/office/2008/main" xmlns:mc="http://schemas.openxmlformats.org/markup-compatibility/2006" xmlns:mv="urn:schemas-microsoft-com:mac:vml" xmlns:o="urn:schemas-microsoft-com:office:office" xmlns:r="http://schemas.openxmlformats.org/officeDocument/2006/relationships" xmlns:m="http://schemas.openxmlformats.org/officeDocument/2006/math" xmlns:v="urn:schemas-microsoft-com:vml" xmlns:wp14="http://schemas.microsoft.com/office/word/2010/wordprocessingDrawing" xmlns:wp="http://schemas.openxmlformats.org/drawingml/2006/wordprocessingDrawing" xmlns:w10="urn:schemas-microsoft-com:office:word" xmlns:w="http://schemas.openxmlformats.org/wordprocessingml/2006/main" xmlns:w14="http://schemas.microsoft.com/office/word/2010/wordml" xmlns:w15="http://schemas.microsoft.com/office/word/2012/wordml" xmlns:wpg="http://schemas.microsoft.com/office/word/2010/wordprocessingGroup" xmlns:wpi="http://schemas.microsoft.com/office/word/2010/wordprocessingInk" xmlns:wne="http://schemas.microsoft.com/office/word/2006/wordml" xmlns:wps="http://schemas.microsoft.com/office/word/2010/wordprocessingShape" mc:Ignorable="w14 w15 wp14">
   <w:abstractNum w:abstractNumId="0">
     <w:nsid w:val="00E3455A"/>
     <w:multiLevelType w:val="hybridMultilevel"/>
@@ -16140,7 +16522,7 @@
       </w:pPr>
     </w:pPrDefault>
   </w:docDefaults>
-  <w:latentStyles w:defLockedState="0" w:defUIPriority="99" w:defSemiHidden="0" w:defUnhideWhenUsed="0" w:defQFormat="0" w:count="371">
+  <w:latentStyles w:defLockedState="0" w:defUIPriority="99" w:defSemiHidden="0" w:defUnhideWhenUsed="0" w:defQFormat="0" w:count="380">
     <w:lsdException w:name="Normal" w:uiPriority="0" w:qFormat="1"/>
     <w:lsdException w:name="heading 1" w:uiPriority="9" w:qFormat="1"/>
     <w:lsdException w:name="heading 2" w:semiHidden="1" w:uiPriority="9" w:unhideWhenUsed="1" w:qFormat="1"/>
@@ -16597,6 +16979,7 @@
       <w:spacing w:after="0" w:line="240" w:lineRule="auto"/>
     </w:pPr>
     <w:tblPr>
+      <w:tblInd w:w="0" w:type="dxa"/>
       <w:tblBorders>
         <w:top w:val="single" w:sz="4" w:space="0" w:color="auto"/>
         <w:left w:val="single" w:sz="4" w:space="0" w:color="auto"/>
@@ -16605,6 +16988,12 @@
         <w:insideH w:val="single" w:sz="4" w:space="0" w:color="auto"/>
         <w:insideV w:val="single" w:sz="4" w:space="0" w:color="auto"/>
       </w:tblBorders>
+      <w:tblCellMar>
+        <w:top w:w="0" w:type="dxa"/>
+        <w:left w:w="108" w:type="dxa"/>
+        <w:bottom w:w="0" w:type="dxa"/>
+        <w:right w:w="108" w:type="dxa"/>
+      </w:tblCellMar>
     </w:tblPr>
   </w:style>
   <w:style w:type="character" w:customStyle="1" w:styleId="Heading1Char">

</xml_diff>